<commit_message>
top level view 2
</commit_message>
<xml_diff>
--- a/HLD Template.docx
+++ b/HLD Template.docx
@@ -153,7 +153,7 @@
           <w:sz w:val="30"/>
           <w:szCs w:val="30"/>
         </w:rPr>
-        <w:t xml:space="preserve">, Guy Rephaeli, Adam </w:t>
+        <w:t xml:space="preserve">, Guy </w:t>
       </w:r>
       <w:proofErr w:type="spellStart"/>
       <w:r>
@@ -161,7 +161,7 @@
           <w:sz w:val="30"/>
           <w:szCs w:val="30"/>
         </w:rPr>
-        <w:t>algressy</w:t>
+        <w:t>Rephaeli</w:t>
       </w:r>
       <w:proofErr w:type="spellEnd"/>
       <w:r>
@@ -169,7 +169,7 @@
           <w:sz w:val="30"/>
           <w:szCs w:val="30"/>
         </w:rPr>
-        <w:t xml:space="preserve">, Sharon </w:t>
+        <w:t xml:space="preserve">, Adam </w:t>
       </w:r>
       <w:proofErr w:type="spellStart"/>
       <w:r>
@@ -177,7 +177,7 @@
           <w:sz w:val="30"/>
           <w:szCs w:val="30"/>
         </w:rPr>
-        <w:t>Hadar</w:t>
+        <w:t>algressy</w:t>
       </w:r>
       <w:proofErr w:type="spellEnd"/>
       <w:r>
@@ -185,7 +185,7 @@
           <w:sz w:val="30"/>
           <w:szCs w:val="30"/>
         </w:rPr>
-        <w:t xml:space="preserve">, Orel </w:t>
+        <w:t xml:space="preserve">, Sharon Hadar, Orel </w:t>
       </w:r>
       <w:proofErr w:type="spellStart"/>
       <w:r>
@@ -346,7 +346,6 @@
           <w:docPartUnique/>
         </w:docPartObj>
       </w:sdtPr>
-      <w:sdtEndPr/>
       <w:sdtContent>
         <w:p>
           <w:pPr>
@@ -454,8 +453,6 @@
             </w:r>
             <w:r>
               <w:tab/>
-            </w:r>
-            <w:r>
               <w:t>Theoretical Background</w:t>
             </w:r>
             <w:r>
@@ -760,230 +757,35 @@
     <w:p>
       <w:pPr>
         <w:rPr>
-          <w:rFonts w:ascii="Cambria" w:eastAsia="Cambria" w:hAnsi="Cambria" w:cs="Cambria"/>
+          <w:rFonts w:ascii="Cambria" w:eastAsia="Cambria" w:hAnsi="Cambria" w:cs="Cambria" w:hint="cs"/>
           <w:b/>
           <w:color w:val="366091"/>
           <w:sz w:val="28"/>
           <w:szCs w:val="28"/>
+          <w:rtl/>
         </w:rPr>
       </w:pPr>
       <w:r>
         <w:br w:type="page"/>
       </w:r>
     </w:p>
+    <w:p/>
+    <w:p/>
     <w:p>
       <w:pPr>
         <w:pStyle w:val="Heading1"/>
         <w:spacing w:before="120"/>
-      </w:pPr>
-      <w:r>
-        <w:lastRenderedPageBreak/>
-        <w:t>General guidelines for writing HLD</w:t>
-      </w:r>
-    </w:p>
-    <w:p>
-      <w:r>
-        <w:t>HLD is an initial contract between you and your customer on what functionalities will be provided by your program. It doesn’t go into the low-level details of how each function will be implemented, it doesn’t state ALL of the views that will be created for</w:t>
-      </w:r>
-      <w:r>
-        <w:t xml:space="preserve"> the </w:t>
-      </w:r>
-      <w:proofErr w:type="gramStart"/>
-      <w:r>
-        <w:t>user</w:t>
-      </w:r>
-      <w:proofErr w:type="gramEnd"/>
-      <w:r>
-        <w:t xml:space="preserve"> but it does state the main things.</w:t>
-      </w:r>
-    </w:p>
-    <w:p>
-      <w:r>
-        <w:t>For example: say I’m going to design an application for managing a supermarket. What are the main functionalities I’m going to support?</w:t>
-      </w:r>
-    </w:p>
-    <w:p>
-      <w:r>
-        <w:t>There will be 2 usage modes: one for customer and one for an employee. Each</w:t>
-      </w:r>
-      <w:r>
-        <w:t xml:space="preserve"> mode will provide different functionalities. </w:t>
-      </w:r>
-    </w:p>
-    <w:p>
-      <w:pPr>
-        <w:numPr>
-          <w:ilvl w:val="0"/>
-          <w:numId w:val="1"/>
-        </w:numPr>
-        <w:spacing w:after="0"/>
-        <w:contextualSpacing/>
-      </w:pPr>
-      <w:r>
-        <w:t>Customer mode:</w:t>
-      </w:r>
-    </w:p>
-    <w:p>
-      <w:pPr>
-        <w:spacing w:after="0"/>
-        <w:ind w:left="720"/>
-      </w:pPr>
-      <w:r>
-        <w:t>The customer will be able to choose from a variety of the supermarket products, searching for a desired one according to the following filters:</w:t>
-      </w:r>
-    </w:p>
-    <w:p>
-      <w:pPr>
-        <w:spacing w:after="0"/>
-        <w:ind w:left="720"/>
-      </w:pPr>
-      <w:r>
-        <w:tab/>
-        <w:t>Type of product (food, beverage….)</w:t>
-      </w:r>
-    </w:p>
-    <w:p>
-      <w:pPr>
-        <w:spacing w:after="0"/>
-        <w:ind w:left="720"/>
-      </w:pPr>
-      <w:r>
-        <w:tab/>
-      </w:r>
-      <w:r>
-        <w:t>Calories range</w:t>
-      </w:r>
-    </w:p>
-    <w:p>
-      <w:pPr>
-        <w:spacing w:after="0"/>
-        <w:ind w:left="720"/>
-      </w:pPr>
-      <w:r>
-        <w:tab/>
-        <w:t>Lacking specific ingredient (for example gluten free)</w:t>
-      </w:r>
-    </w:p>
-    <w:p>
-      <w:pPr>
-        <w:spacing w:after="0"/>
-        <w:ind w:left="720"/>
-      </w:pPr>
-      <w:r>
-        <w:t>The information available to client on each product will be: ingredient list, calories, manufacturer, expiration data</w:t>
-      </w:r>
-    </w:p>
-    <w:p>
-      <w:pPr>
-        <w:spacing w:after="0"/>
-        <w:ind w:left="720"/>
-      </w:pPr>
-      <w:r>
-        <w:t xml:space="preserve">Note that I didn’t explain </w:t>
-      </w:r>
-      <w:r>
-        <w:rPr>
-          <w:b/>
-        </w:rPr>
-        <w:t>how</w:t>
-      </w:r>
-      <w:r>
-        <w:t xml:space="preserve"> the views will look like, just what f</w:t>
-      </w:r>
-      <w:r>
-        <w:t>unctionality will be available to the client.</w:t>
-      </w:r>
-    </w:p>
-    <w:p>
-      <w:pPr>
-        <w:numPr>
-          <w:ilvl w:val="0"/>
-          <w:numId w:val="1"/>
-        </w:numPr>
-        <w:spacing w:after="0"/>
-        <w:contextualSpacing/>
-      </w:pPr>
-      <w:r>
-        <w:t>Manager mode: …</w:t>
-      </w:r>
-    </w:p>
-    <w:p>
-      <w:pPr>
-        <w:numPr>
-          <w:ilvl w:val="0"/>
-          <w:numId w:val="1"/>
-        </w:numPr>
-        <w:contextualSpacing/>
-      </w:pPr>
-      <w:r>
-        <w:t>Registration and access control</w:t>
-      </w:r>
-    </w:p>
-    <w:p>
-      <w:r>
-        <w:t>There are, of course, a lot more features that can be added to the supermarket application that are not mentioned above. As you can see, the description is very H</w:t>
-      </w:r>
-      <w:r>
-        <w:t>IGH LEVEL (==HLD) and doesn’t go into technical details.</w:t>
-      </w:r>
-    </w:p>
-    <w:p>
-      <w:r>
-        <w:t>The following template is a suggestion from what to start. Its ok if some sections are not relevant for your project and if additional sections (that are not mentioned) should be added.</w:t>
-      </w:r>
-    </w:p>
-    <w:p>
-      <w:r>
-        <w:rPr>
-          <w:b/>
-        </w:rPr>
-        <w:t>To conclude</w:t>
-      </w:r>
-      <w:r>
-        <w:t xml:space="preserve">: </w:t>
-      </w:r>
-      <w:r>
-        <w:t>when writing, think about the customer. This is a contract you’re committing to. All that is mentioned here must be provided by your product.</w:t>
-      </w:r>
-    </w:p>
-    <w:p>
-      <w:pPr>
-        <w:bidi/>
-        <w:ind w:left="720"/>
-      </w:pPr>
-    </w:p>
-    <w:p/>
-    <w:p/>
+        <w:rPr>
+          <w:rFonts w:ascii="Calibri" w:eastAsia="Calibri" w:hAnsi="Calibri" w:cs="Calibri"/>
+        </w:rPr>
+      </w:pPr>
+    </w:p>
     <w:p>
       <w:pPr>
         <w:pStyle w:val="Heading1"/>
         <w:spacing w:before="120"/>
-        <w:rPr>
-          <w:rFonts w:ascii="Calibri" w:eastAsia="Calibri" w:hAnsi="Calibri" w:cs="Calibri"/>
-        </w:rPr>
-      </w:pPr>
-    </w:p>
-    <w:p>
-      <w:pPr>
-        <w:rPr>
-          <w:rFonts w:ascii="Cambria" w:eastAsia="Cambria" w:hAnsi="Cambria" w:cs="Cambria"/>
-          <w:b/>
-          <w:color w:val="366091"/>
-          <w:sz w:val="28"/>
-          <w:szCs w:val="28"/>
-        </w:rPr>
-      </w:pPr>
-      <w:r>
-        <w:br w:type="page"/>
-      </w:r>
-    </w:p>
-    <w:p>
-      <w:pPr>
-        <w:pStyle w:val="Heading1"/>
-        <w:spacing w:before="120"/>
-      </w:pPr>
-      <w:r>
-        <w:lastRenderedPageBreak/>
+      </w:pPr>
+      <w:r>
         <w:t>Abstract</w:t>
       </w:r>
     </w:p>
@@ -1042,10 +844,7 @@
       <w:bookmarkStart w:id="2" w:name="_3znysh7" w:colFirst="0" w:colLast="0"/>
       <w:bookmarkEnd w:id="2"/>
       <w:r>
-        <w:t>I</w:t>
-      </w:r>
-      <w:r>
-        <w:t>ntroduction</w:t>
+        <w:t>Introduction</w:t>
       </w:r>
     </w:p>
     <w:p>
@@ -1135,15 +934,7 @@
           <w:sz w:val="24"/>
           <w:szCs w:val="24"/>
         </w:rPr>
-        <w:t>Simulate a c</w:t>
-      </w:r>
-      <w:r>
-        <w:rPr>
-          <w:b/>
-          <w:sz w:val="24"/>
-          <w:szCs w:val="24"/>
-        </w:rPr>
-        <w:t>ity</w:t>
+        <w:t>Simulate a city</w:t>
       </w:r>
       <w:r>
         <w:rPr>
@@ -1179,14 +970,7 @@
           <w:sz w:val="24"/>
           <w:szCs w:val="24"/>
         </w:rPr>
-        <w:t>. By keeping information about heavy traffic for each junction and road</w:t>
-      </w:r>
-      <w:r>
-        <w:rPr>
-          <w:sz w:val="24"/>
-          <w:szCs w:val="24"/>
-        </w:rPr>
-        <w:t xml:space="preserve"> – BTW will know how to find the best path between two points and display the directions to the user.  </w:t>
+        <w:t xml:space="preserve">. By keeping information about heavy traffic for each junction and road – BTW will know how to find the best path between two points and display the directions to the user.  </w:t>
       </w:r>
     </w:p>
     <w:p>
@@ -1251,6 +1035,7 @@
       <w:bookmarkStart w:id="6" w:name="_1t3h5sf" w:colFirst="0" w:colLast="0"/>
       <w:bookmarkEnd w:id="6"/>
       <w:r>
+        <w:lastRenderedPageBreak/>
         <w:t>Theoretical Background</w:t>
       </w:r>
     </w:p>
@@ -1300,67 +1085,43 @@
           <w:szCs w:val="24"/>
           <w:highlight w:val="white"/>
         </w:rPr>
-        <w:t>The navigation task is most easily solved when modeling the problem as finding the shortest</w:t>
-      </w:r>
+        <w:t xml:space="preserve">The navigation task is most easily solved when modeling the problem as finding the shortest path in a graph. The most efficient algorithm for our needs is Dijkstra’s algorithm and </w:t>
+      </w:r>
+      <w:proofErr w:type="spellStart"/>
       <w:r>
         <w:rPr>
           <w:sz w:val="24"/>
           <w:szCs w:val="24"/>
           <w:highlight w:val="white"/>
         </w:rPr>
-        <w:t xml:space="preserve"> path in a graph. The most efficient algorithm for our needs is Dijkstra’s algorithm and </w:t>
-      </w:r>
-      <w:proofErr w:type="spellStart"/>
+        <w:t>its</w:t>
+      </w:r>
+      <w:proofErr w:type="spellEnd"/>
       <w:r>
         <w:rPr>
           <w:sz w:val="24"/>
           <w:szCs w:val="24"/>
           <w:highlight w:val="white"/>
         </w:rPr>
-        <w:t>its</w:t>
-      </w:r>
-      <w:proofErr w:type="spellEnd"/>
-      <w:r>
+        <w:t xml:space="preserve"> even more efficient variants: The A* and IDA* algorithms.</w:t>
+      </w:r>
+    </w:p>
+    <w:p>
+      <w:pPr>
+        <w:spacing w:after="0"/>
         <w:rPr>
           <w:sz w:val="24"/>
           <w:szCs w:val="24"/>
           <w:highlight w:val="white"/>
         </w:rPr>
-        <w:t xml:space="preserve"> even more effic</w:t>
-      </w:r>
+      </w:pPr>
       <w:r>
         <w:rPr>
           <w:sz w:val="24"/>
           <w:szCs w:val="24"/>
           <w:highlight w:val="white"/>
         </w:rPr>
-        <w:t>ient variants: The A* and IDA* algorithms.</w:t>
-      </w:r>
-    </w:p>
-    <w:p>
-      <w:pPr>
-        <w:spacing w:after="0"/>
-        <w:rPr>
-          <w:sz w:val="24"/>
-          <w:szCs w:val="24"/>
-          <w:highlight w:val="white"/>
-        </w:rPr>
-      </w:pPr>
-      <w:r>
-        <w:rPr>
-          <w:sz w:val="24"/>
-          <w:szCs w:val="24"/>
-          <w:highlight w:val="white"/>
-        </w:rPr>
-        <w:t>The A* and IDA* algorithms efficiency is a product of the heuristics they utilize, allowing them to consider the remaining length of a path, and not only its first part when calculating. The IDA* algorithm can even utilize the heuristics to avoid traversin</w:t>
-      </w:r>
-      <w:r>
-        <w:rPr>
-          <w:sz w:val="24"/>
-          <w:szCs w:val="24"/>
-          <w:highlight w:val="white"/>
-        </w:rPr>
-        <w:t>g the whole graph.</w:t>
+        <w:t>The A* and IDA* algorithms efficiency is a product of the heuristics they utilize, allowing them to consider the remaining length of a path, and not only its first part when calculating. The IDA* algorithm can even utilize the heuristics to avoid traversing the whole graph.</w:t>
       </w:r>
     </w:p>
     <w:p>
@@ -1417,14 +1178,7 @@
           <w:sz w:val="24"/>
           <w:szCs w:val="24"/>
         </w:rPr>
-        <w:t xml:space="preserve"> map. The input map can depict a place that exists in the real world, or, it can be made up by t</w:t>
-      </w:r>
-      <w:r>
-        <w:rPr>
-          <w:sz w:val="24"/>
-          <w:szCs w:val="24"/>
-        </w:rPr>
-        <w:t xml:space="preserve">he user. The length of the way will be determined </w:t>
+        <w:t xml:space="preserve"> map. The input map can depict a place that exists in the real world, or, it can be made up by the user. The length of the way will be determined </w:t>
       </w:r>
       <w:proofErr w:type="gramStart"/>
       <w:r>
@@ -1470,14 +1224,7 @@
           <w:sz w:val="24"/>
           <w:szCs w:val="24"/>
         </w:rPr>
-        <w:t>The customer will be able to insert data on roads (n</w:t>
-      </w:r>
-      <w:r>
-        <w:rPr>
-          <w:sz w:val="24"/>
-          <w:szCs w:val="24"/>
-        </w:rPr>
-        <w:t>umber of roads, length of roads, number of intersections, etc.), and the system will create a random map that matches the characteristics.</w:t>
+        <w:t>The customer will be able to insert data on roads (number of roads, length of roads, number of intersections, etc.), and the system will create a random map that matches the characteristics.</w:t>
       </w:r>
     </w:p>
     <w:p>
@@ -1597,6 +1344,7 @@
           <w:sz w:val="24"/>
           <w:szCs w:val="24"/>
         </w:rPr>
+        <w:lastRenderedPageBreak/>
         <w:t>Geo-</w:t>
       </w:r>
       <w:proofErr w:type="spellStart"/>
@@ -1706,14 +1454,7 @@
           <w:sz w:val="24"/>
           <w:szCs w:val="24"/>
         </w:rPr>
-        <w:t xml:space="preserve"> keep t</w:t>
-      </w:r>
-      <w:r>
-        <w:rPr>
-          <w:sz w:val="24"/>
-          <w:szCs w:val="24"/>
-        </w:rPr>
-        <w:t>he system’s information</w:t>
+        <w:t xml:space="preserve"> keep the system’s information</w:t>
       </w:r>
       <w:r>
         <w:rPr>
@@ -1757,28 +1498,7 @@
           <w:sz w:val="24"/>
           <w:szCs w:val="24"/>
         </w:rPr>
-        <w:t>T</w:t>
-      </w:r>
-      <w:r>
-        <w:rPr>
-          <w:sz w:val="24"/>
-          <w:szCs w:val="24"/>
-        </w:rPr>
-        <w:t>he</w:t>
-      </w:r>
-      <w:r>
-        <w:rPr>
-          <w:sz w:val="24"/>
-          <w:szCs w:val="24"/>
-        </w:rPr>
-        <w:t xml:space="preserve"> </w:t>
-      </w:r>
-      <w:r>
-        <w:rPr>
-          <w:sz w:val="24"/>
-          <w:szCs w:val="24"/>
-        </w:rPr>
-        <w:t xml:space="preserve">data </w:t>
+        <w:t xml:space="preserve">The data </w:t>
       </w:r>
       <w:r>
         <w:rPr>
@@ -1792,35 +1512,7 @@
           <w:sz w:val="24"/>
           <w:szCs w:val="24"/>
         </w:rPr>
-        <w:t xml:space="preserve"> </w:t>
-      </w:r>
-      <w:r>
-        <w:rPr>
-          <w:sz w:val="24"/>
-          <w:szCs w:val="24"/>
-        </w:rPr>
-        <w:t>in</w:t>
-      </w:r>
-      <w:r>
-        <w:rPr>
-          <w:sz w:val="24"/>
-          <w:szCs w:val="24"/>
-        </w:rPr>
-        <w:t xml:space="preserve"> </w:t>
-      </w:r>
-      <w:r>
-        <w:rPr>
-          <w:sz w:val="24"/>
-          <w:szCs w:val="24"/>
-        </w:rPr>
-        <w:t xml:space="preserve">SQL Server </w:t>
-      </w:r>
-      <w:r>
-        <w:rPr>
-          <w:sz w:val="24"/>
-          <w:szCs w:val="24"/>
-        </w:rPr>
-        <w:t>and contains information about roads, crossroads, traffic information, streets and places on the map.</w:t>
+        <w:t xml:space="preserve"> in SQL Server and contains information about roads, crossroads, traffic information, streets and places on the map.</w:t>
       </w:r>
     </w:p>
     <w:p>
@@ -1844,14 +1536,7 @@
           <w:sz w:val="24"/>
           <w:szCs w:val="24"/>
         </w:rPr>
-        <w:t>using  Transa</w:t>
-      </w:r>
-      <w:r>
-        <w:rPr>
-          <w:sz w:val="24"/>
-          <w:szCs w:val="24"/>
-        </w:rPr>
-        <w:t>ct</w:t>
+        <w:t>using  Transact</w:t>
       </w:r>
       <w:proofErr w:type="gramEnd"/>
       <w:r>
@@ -1901,9 +1586,8 @@
           <w:sz w:val="24"/>
           <w:szCs w:val="24"/>
         </w:rPr>
-        <w:lastRenderedPageBreak/>
         <w:drawing>
-          <wp:inline distT="114300" distB="114300" distL="114300" distR="114300">
+          <wp:inline distT="114300" distB="114300" distL="114300" distR="114300" wp14:anchorId="40E1A447" wp14:editId="2B67FE87">
             <wp:extent cx="4833938" cy="4064454"/>
             <wp:effectExtent l="0" t="0" r="0" b="0"/>
             <wp:docPr id="1" name="image3.png"/>
@@ -2012,6 +1696,8 @@
           <w:szCs w:val="24"/>
         </w:rPr>
       </w:pPr>
+      <w:bookmarkStart w:id="10" w:name="_GoBack"/>
+      <w:bookmarkEnd w:id="10"/>
     </w:p>
     <w:p>
       <w:pPr>
@@ -2023,11 +1709,849 @@
         <w:spacing w:line="240" w:lineRule="auto"/>
         <w:ind w:left="426" w:hanging="426"/>
       </w:pPr>
-      <w:bookmarkStart w:id="10" w:name="_2jxsxqh" w:colFirst="0" w:colLast="0"/>
-      <w:bookmarkEnd w:id="10"/>
-      <w:r>
+      <w:bookmarkStart w:id="11" w:name="_2jxsxqh" w:colFirst="0" w:colLast="0"/>
+      <w:bookmarkEnd w:id="11"/>
+      <w:r>
+        <w:lastRenderedPageBreak/>
         <w:t>Top-Level View</w:t>
       </w:r>
+    </w:p>
+    <w:p>
+      <w:pPr>
+        <w:spacing w:after="0" w:line="240" w:lineRule="auto"/>
+        <w:rPr>
+          <w:sz w:val="24"/>
+          <w:szCs w:val="24"/>
+        </w:rPr>
+      </w:pPr>
+      <w:r>
+        <w:rPr>
+          <w:sz w:val="24"/>
+          <w:szCs w:val="24"/>
+        </w:rPr>
+        <w:t>T</w:t>
+      </w:r>
+      <w:r>
+        <w:rPr>
+          <w:sz w:val="24"/>
+          <w:szCs w:val="24"/>
+        </w:rPr>
+        <w:t>he system architecture will be divided into four main tiers</w:t>
+      </w:r>
+      <w:r>
+        <w:rPr>
+          <w:sz w:val="24"/>
+          <w:szCs w:val="24"/>
+        </w:rPr>
+        <w:t>. This separation provides the ability to implement each part independently</w:t>
+      </w:r>
+      <w:r>
+        <w:rPr>
+          <w:sz w:val="24"/>
+          <w:szCs w:val="24"/>
+        </w:rPr>
+        <w:t>. The four tiers are</w:t>
+      </w:r>
+      <w:r>
+        <w:rPr>
+          <w:sz w:val="24"/>
+          <w:szCs w:val="24"/>
+        </w:rPr>
+        <w:t xml:space="preserve">: </w:t>
+      </w:r>
+    </w:p>
+    <w:p>
+      <w:pPr>
+        <w:spacing w:after="0" w:line="240" w:lineRule="auto"/>
+        <w:rPr>
+          <w:sz w:val="24"/>
+          <w:szCs w:val="24"/>
+        </w:rPr>
+      </w:pPr>
+    </w:p>
+    <w:p>
+      <w:pPr>
+        <w:spacing w:after="0" w:line="240" w:lineRule="auto"/>
+        <w:rPr>
+          <w:sz w:val="24"/>
+          <w:szCs w:val="24"/>
+        </w:rPr>
+      </w:pPr>
+      <w:r>
+        <w:rPr>
+          <w:b/>
+          <w:bCs/>
+          <w:sz w:val="24"/>
+          <w:szCs w:val="24"/>
+          <w:u w:val="single"/>
+        </w:rPr>
+        <w:t>Client Tier</w:t>
+      </w:r>
+      <w:r>
+        <w:rPr>
+          <w:b/>
+          <w:bCs/>
+          <w:sz w:val="24"/>
+          <w:szCs w:val="24"/>
+          <w:u w:val="single"/>
+        </w:rPr>
+        <w:t>:</w:t>
+      </w:r>
+      <w:r>
+        <w:rPr>
+          <w:sz w:val="24"/>
+          <w:szCs w:val="24"/>
+        </w:rPr>
+        <w:t xml:space="preserve"> </w:t>
+      </w:r>
+      <w:r>
+        <w:rPr>
+          <w:sz w:val="24"/>
+          <w:szCs w:val="24"/>
+        </w:rPr>
+        <w:t>T</w:t>
+      </w:r>
+      <w:r>
+        <w:rPr>
+          <w:sz w:val="24"/>
+          <w:szCs w:val="24"/>
+        </w:rPr>
+        <w:t xml:space="preserve">his tier includes the user interface: windows, </w:t>
+      </w:r>
+      <w:r>
+        <w:rPr>
+          <w:sz w:val="24"/>
+          <w:szCs w:val="24"/>
+        </w:rPr>
+        <w:t>menus, buttons</w:t>
+      </w:r>
+      <w:r>
+        <w:rPr>
+          <w:sz w:val="24"/>
+          <w:szCs w:val="24"/>
+        </w:rPr>
+        <w:t xml:space="preserve">, presenting of maps, location and calculated paths. </w:t>
+      </w:r>
+      <w:r>
+        <w:rPr>
+          <w:sz w:val="24"/>
+          <w:szCs w:val="24"/>
+        </w:rPr>
+        <w:t>The interface will allow the user to ask for the quickest path for a chosen destination, from any source location on the map. The interface will also allow the user to enter some details about the map such as</w:t>
+      </w:r>
+      <w:r>
+        <w:rPr>
+          <w:sz w:val="24"/>
+          <w:szCs w:val="24"/>
+        </w:rPr>
+        <w:t>:</w:t>
+      </w:r>
+      <w:r>
+        <w:rPr>
+          <w:sz w:val="24"/>
+          <w:szCs w:val="24"/>
+        </w:rPr>
+        <w:t xml:space="preserve"> roads, special locations, intersections, </w:t>
+      </w:r>
+      <w:r>
+        <w:rPr>
+          <w:sz w:val="24"/>
+          <w:szCs w:val="24"/>
+        </w:rPr>
+        <w:t xml:space="preserve">traffic loads and behavior, traffic lights, </w:t>
+      </w:r>
+      <w:r>
+        <w:rPr>
+          <w:sz w:val="24"/>
+          <w:szCs w:val="24"/>
+        </w:rPr>
+        <w:t>etc.</w:t>
+      </w:r>
+      <w:r>
+        <w:rPr>
+          <w:sz w:val="24"/>
+          <w:szCs w:val="24"/>
+        </w:rPr>
+        <w:t xml:space="preserve"> This later added info will also for translation in the input tier. </w:t>
+      </w:r>
+    </w:p>
+    <w:p>
+      <w:pPr>
+        <w:spacing w:after="0" w:line="240" w:lineRule="auto"/>
+        <w:rPr>
+          <w:sz w:val="24"/>
+          <w:szCs w:val="24"/>
+        </w:rPr>
+      </w:pPr>
+    </w:p>
+    <w:p>
+      <w:pPr>
+        <w:spacing w:after="0" w:line="240" w:lineRule="auto"/>
+        <w:rPr>
+          <w:sz w:val="24"/>
+          <w:szCs w:val="24"/>
+        </w:rPr>
+      </w:pPr>
+      <w:r>
+        <w:rPr>
+          <w:b/>
+          <w:bCs/>
+          <w:sz w:val="24"/>
+          <w:szCs w:val="24"/>
+          <w:u w:val="single"/>
+        </w:rPr>
+        <w:t>Input tier:</w:t>
+      </w:r>
+      <w:r>
+        <w:rPr>
+          <w:sz w:val="24"/>
+          <w:szCs w:val="24"/>
+        </w:rPr>
+        <w:t xml:space="preserve"> consists of t</w:t>
+      </w:r>
+      <w:r>
+        <w:rPr>
+          <w:sz w:val="24"/>
+          <w:szCs w:val="24"/>
+        </w:rPr>
+        <w:t>hree</w:t>
+      </w:r>
+      <w:r>
+        <w:rPr>
+          <w:sz w:val="24"/>
+          <w:szCs w:val="24"/>
+        </w:rPr>
+        <w:t xml:space="preserve"> main parts:</w:t>
+      </w:r>
+    </w:p>
+    <w:p>
+      <w:pPr>
+        <w:pStyle w:val="ListParagraph"/>
+        <w:numPr>
+          <w:ilvl w:val="0"/>
+          <w:numId w:val="5"/>
+        </w:numPr>
+        <w:spacing w:after="0" w:line="240" w:lineRule="auto"/>
+        <w:rPr>
+          <w:sz w:val="24"/>
+          <w:szCs w:val="24"/>
+          <w:u w:val="single"/>
+        </w:rPr>
+      </w:pPr>
+      <w:r>
+        <w:rPr>
+          <w:sz w:val="24"/>
+          <w:szCs w:val="24"/>
+          <w:u w:val="single"/>
+        </w:rPr>
+        <w:t>Map Input:</w:t>
+      </w:r>
+      <w:r>
+        <w:rPr>
+          <w:sz w:val="24"/>
+          <w:szCs w:val="24"/>
+        </w:rPr>
+        <w:t xml:space="preserve"> a representation of an existing map</w:t>
+      </w:r>
+      <w:r>
+        <w:rPr>
+          <w:sz w:val="24"/>
+          <w:szCs w:val="24"/>
+        </w:rPr>
+        <w:t xml:space="preserve"> will be inserted as an input. After processing the connections between streets, roads, intersections, central locations and traffic lights locations, an output file will be produced, in a form of </w:t>
+      </w:r>
+      <w:r>
+        <w:rPr>
+          <w:sz w:val="24"/>
+          <w:szCs w:val="24"/>
+        </w:rPr>
+        <w:t xml:space="preserve">a </w:t>
+      </w:r>
+      <w:proofErr w:type="spellStart"/>
+      <w:r>
+        <w:rPr>
+          <w:sz w:val="24"/>
+          <w:szCs w:val="24"/>
+        </w:rPr>
+        <w:t>geojason</w:t>
+      </w:r>
+      <w:proofErr w:type="spellEnd"/>
+      <w:r>
+        <w:rPr>
+          <w:sz w:val="24"/>
+          <w:szCs w:val="24"/>
+        </w:rPr>
+        <w:t xml:space="preserve"> file. </w:t>
+      </w:r>
+      <w:r>
+        <w:rPr>
+          <w:sz w:val="24"/>
+          <w:szCs w:val="24"/>
+        </w:rPr>
+        <w:t xml:space="preserve"> The </w:t>
+      </w:r>
+      <w:r>
+        <w:rPr>
+          <w:sz w:val="24"/>
+          <w:szCs w:val="24"/>
+        </w:rPr>
+        <w:t>produced file</w:t>
+      </w:r>
+      <w:r>
+        <w:rPr>
+          <w:sz w:val="24"/>
+          <w:szCs w:val="24"/>
+        </w:rPr>
+        <w:t xml:space="preserve"> will be</w:t>
+      </w:r>
+      <w:r>
+        <w:rPr>
+          <w:sz w:val="24"/>
+          <w:szCs w:val="24"/>
+        </w:rPr>
+        <w:t xml:space="preserve"> sent </w:t>
+      </w:r>
+      <w:r>
+        <w:rPr>
+          <w:sz w:val="24"/>
+          <w:szCs w:val="24"/>
+        </w:rPr>
+        <w:t>to</w:t>
+      </w:r>
+      <w:r>
+        <w:rPr>
+          <w:sz w:val="24"/>
+          <w:szCs w:val="24"/>
+        </w:rPr>
+        <w:t xml:space="preserve"> </w:t>
+      </w:r>
+      <w:r>
+        <w:rPr>
+          <w:sz w:val="24"/>
+          <w:szCs w:val="24"/>
+        </w:rPr>
+        <w:t xml:space="preserve">the </w:t>
+      </w:r>
+      <w:r>
+        <w:rPr>
+          <w:sz w:val="24"/>
+          <w:szCs w:val="24"/>
+        </w:rPr>
+        <w:t>data section</w:t>
+      </w:r>
+      <w:r>
+        <w:rPr>
+          <w:sz w:val="24"/>
+          <w:szCs w:val="24"/>
+        </w:rPr>
+        <w:t xml:space="preserve"> </w:t>
+      </w:r>
+      <w:r>
+        <w:rPr>
+          <w:sz w:val="24"/>
+          <w:szCs w:val="24"/>
+        </w:rPr>
+        <w:t xml:space="preserve">for </w:t>
+      </w:r>
+      <w:r>
+        <w:rPr>
+          <w:sz w:val="24"/>
+          <w:szCs w:val="24"/>
+        </w:rPr>
+        <w:t>more processing and later, storing it on the server.</w:t>
+      </w:r>
+    </w:p>
+    <w:p>
+      <w:pPr>
+        <w:pStyle w:val="ListParagraph"/>
+        <w:numPr>
+          <w:ilvl w:val="0"/>
+          <w:numId w:val="5"/>
+        </w:numPr>
+        <w:spacing w:after="0" w:line="240" w:lineRule="auto"/>
+        <w:rPr>
+          <w:sz w:val="24"/>
+          <w:szCs w:val="24"/>
+          <w:u w:val="single"/>
+        </w:rPr>
+      </w:pPr>
+      <w:r>
+        <w:rPr>
+          <w:sz w:val="24"/>
+          <w:szCs w:val="24"/>
+          <w:u w:val="single"/>
+        </w:rPr>
+        <w:t>Map Randomization:</w:t>
+      </w:r>
+      <w:r>
+        <w:rPr>
+          <w:sz w:val="24"/>
+          <w:szCs w:val="24"/>
+        </w:rPr>
+        <w:t xml:space="preserve"> a non-existing map will be randomized to be used as our city.</w:t>
+      </w:r>
+      <w:r>
+        <w:rPr>
+          <w:sz w:val="24"/>
+          <w:szCs w:val="24"/>
+        </w:rPr>
+        <w:t xml:space="preserve"> a</w:t>
+      </w:r>
+      <w:r>
+        <w:rPr>
+          <w:sz w:val="24"/>
+          <w:szCs w:val="24"/>
+        </w:rPr>
+        <w:t xml:space="preserve">n implementation to map randomization will be provided by the project's team. The output will be sent for </w:t>
+      </w:r>
+      <w:r>
+        <w:rPr>
+          <w:sz w:val="24"/>
+          <w:szCs w:val="24"/>
+        </w:rPr>
+        <w:t xml:space="preserve">data </w:t>
+      </w:r>
+      <w:r>
+        <w:rPr>
+          <w:sz w:val="24"/>
+          <w:szCs w:val="24"/>
+        </w:rPr>
+        <w:t>processing</w:t>
+      </w:r>
+      <w:r>
+        <w:rPr>
+          <w:sz w:val="24"/>
+          <w:szCs w:val="24"/>
+        </w:rPr>
+        <w:t xml:space="preserve"> and</w:t>
+      </w:r>
+      <w:r>
+        <w:rPr>
+          <w:sz w:val="24"/>
+          <w:szCs w:val="24"/>
+        </w:rPr>
+        <w:t xml:space="preserve"> will also be a </w:t>
+      </w:r>
+      <w:proofErr w:type="spellStart"/>
+      <w:r>
+        <w:rPr>
+          <w:sz w:val="24"/>
+          <w:szCs w:val="24"/>
+        </w:rPr>
+        <w:t>geojason</w:t>
+      </w:r>
+      <w:proofErr w:type="spellEnd"/>
+      <w:r>
+        <w:rPr>
+          <w:sz w:val="24"/>
+          <w:szCs w:val="24"/>
+        </w:rPr>
+        <w:t xml:space="preserve"> file.</w:t>
+      </w:r>
+    </w:p>
+    <w:p>
+      <w:pPr>
+        <w:pStyle w:val="ListParagraph"/>
+        <w:numPr>
+          <w:ilvl w:val="0"/>
+          <w:numId w:val="5"/>
+        </w:numPr>
+        <w:spacing w:after="0" w:line="240" w:lineRule="auto"/>
+        <w:rPr>
+          <w:sz w:val="24"/>
+          <w:szCs w:val="24"/>
+          <w:u w:val="single"/>
+        </w:rPr>
+      </w:pPr>
+      <w:r>
+        <w:rPr>
+          <w:sz w:val="24"/>
+          <w:szCs w:val="24"/>
+          <w:u w:val="single"/>
+        </w:rPr>
+        <w:t>User Input:</w:t>
+      </w:r>
+      <w:r>
+        <w:rPr>
+          <w:sz w:val="24"/>
+          <w:szCs w:val="24"/>
+        </w:rPr>
+        <w:t xml:space="preserve"> all input added by the user after the first map initialization will be translated to </w:t>
+      </w:r>
+      <w:proofErr w:type="spellStart"/>
+      <w:r>
+        <w:rPr>
+          <w:sz w:val="24"/>
+          <w:szCs w:val="24"/>
+        </w:rPr>
+        <w:t>geojason</w:t>
+      </w:r>
+      <w:proofErr w:type="spellEnd"/>
+      <w:r>
+        <w:rPr>
+          <w:sz w:val="24"/>
+          <w:szCs w:val="24"/>
+        </w:rPr>
+        <w:t xml:space="preserve"> form, and the output will be sent to be updated at the data tier.</w:t>
+      </w:r>
+    </w:p>
+    <w:p>
+      <w:pPr>
+        <w:pStyle w:val="ListParagraph"/>
+        <w:spacing w:after="0" w:line="240" w:lineRule="auto"/>
+        <w:rPr>
+          <w:sz w:val="24"/>
+          <w:szCs w:val="24"/>
+          <w:u w:val="single"/>
+        </w:rPr>
+      </w:pPr>
+    </w:p>
+    <w:p>
+      <w:pPr>
+        <w:spacing w:after="0" w:line="240" w:lineRule="auto"/>
+        <w:rPr>
+          <w:sz w:val="24"/>
+          <w:szCs w:val="24"/>
+        </w:rPr>
+      </w:pPr>
+      <w:r>
+        <w:rPr>
+          <w:b/>
+          <w:bCs/>
+          <w:sz w:val="24"/>
+          <w:szCs w:val="24"/>
+          <w:u w:val="single"/>
+        </w:rPr>
+        <w:t>Data Tier:</w:t>
+      </w:r>
+      <w:r>
+        <w:rPr>
+          <w:sz w:val="24"/>
+          <w:szCs w:val="24"/>
+        </w:rPr>
+        <w:t xml:space="preserve"> </w:t>
+      </w:r>
+      <w:r>
+        <w:rPr>
+          <w:sz w:val="24"/>
+          <w:szCs w:val="24"/>
+        </w:rPr>
+        <w:t>data received from the input tier</w:t>
+      </w:r>
+      <w:r>
+        <w:rPr>
+          <w:sz w:val="24"/>
+          <w:szCs w:val="24"/>
+        </w:rPr>
+        <w:t xml:space="preserve"> in </w:t>
+      </w:r>
+      <w:r>
+        <w:rPr>
+          <w:sz w:val="24"/>
+          <w:szCs w:val="24"/>
+        </w:rPr>
+        <w:t>the</w:t>
+      </w:r>
+      <w:r>
+        <w:rPr>
+          <w:sz w:val="24"/>
+          <w:szCs w:val="24"/>
+        </w:rPr>
+        <w:t xml:space="preserve"> form of </w:t>
+      </w:r>
+      <w:proofErr w:type="spellStart"/>
+      <w:r>
+        <w:rPr>
+          <w:sz w:val="24"/>
+          <w:szCs w:val="24"/>
+        </w:rPr>
+        <w:t>geojason</w:t>
+      </w:r>
+      <w:proofErr w:type="spellEnd"/>
+      <w:r>
+        <w:rPr>
+          <w:sz w:val="24"/>
+          <w:szCs w:val="24"/>
+        </w:rPr>
+        <w:t xml:space="preserve"> file</w:t>
+      </w:r>
+      <w:r>
+        <w:rPr>
+          <w:sz w:val="24"/>
+          <w:szCs w:val="24"/>
+        </w:rPr>
+        <w:t xml:space="preserve"> will be </w:t>
+      </w:r>
+      <w:r>
+        <w:rPr>
+          <w:sz w:val="24"/>
+          <w:szCs w:val="24"/>
+        </w:rPr>
+        <w:t xml:space="preserve">processed and </w:t>
+      </w:r>
+      <w:r>
+        <w:rPr>
+          <w:sz w:val="24"/>
+          <w:szCs w:val="24"/>
+        </w:rPr>
+        <w:t xml:space="preserve">stored in an SQL server. </w:t>
+      </w:r>
+      <w:r>
+        <w:rPr>
+          <w:sz w:val="24"/>
+          <w:szCs w:val="24"/>
+        </w:rPr>
+        <w:t>The data will be stored in a way that simplified the connections among the roads, locations, intersections</w:t>
+      </w:r>
+      <w:r>
+        <w:rPr>
+          <w:sz w:val="24"/>
+          <w:szCs w:val="24"/>
+        </w:rPr>
+        <w:t>, traffic lights</w:t>
+      </w:r>
+      <w:r>
+        <w:rPr>
+          <w:sz w:val="24"/>
+          <w:szCs w:val="24"/>
+        </w:rPr>
+        <w:t xml:space="preserve"> and the traffic behavior on the map. T</w:t>
+      </w:r>
+      <w:r>
+        <w:rPr>
+          <w:sz w:val="24"/>
+          <w:szCs w:val="24"/>
+        </w:rPr>
+        <w:t>he data will be queried from the backend tier for paths calculation</w:t>
+      </w:r>
+      <w:r>
+        <w:rPr>
+          <w:sz w:val="24"/>
+          <w:szCs w:val="24"/>
+        </w:rPr>
+        <w:t>s</w:t>
+      </w:r>
+      <w:r>
+        <w:rPr>
+          <w:sz w:val="24"/>
+          <w:szCs w:val="24"/>
+        </w:rPr>
+        <w:t xml:space="preserve"> purposes. Data base </w:t>
+      </w:r>
+      <w:r>
+        <w:rPr>
+          <w:sz w:val="24"/>
+          <w:szCs w:val="24"/>
+        </w:rPr>
+        <w:t xml:space="preserve">allow to query for all roads, central locations, intersections, average hourly traffic loads on a road, traffic </w:t>
+      </w:r>
+      <w:r>
+        <w:rPr>
+          <w:rFonts w:asciiTheme="minorHAnsi" w:hAnsiTheme="minorHAnsi" w:cstheme="minorHAnsi"/>
+          <w:color w:val="auto"/>
+          <w:sz w:val="24"/>
+          <w:szCs w:val="24"/>
+        </w:rPr>
+        <w:t xml:space="preserve">light </w:t>
+      </w:r>
+      <w:r>
+        <w:rPr>
+          <w:rFonts w:asciiTheme="minorHAnsi" w:hAnsiTheme="minorHAnsi" w:cstheme="minorHAnsi"/>
+          <w:color w:val="auto"/>
+          <w:shd w:val="clear" w:color="auto" w:fill="FFFFFF"/>
+        </w:rPr>
+        <w:t>timing and cyclicality, road's entrances and exits</w:t>
+      </w:r>
+      <w:r>
+        <w:rPr>
+          <w:rFonts w:asciiTheme="minorHAnsi" w:hAnsiTheme="minorHAnsi" w:cstheme="minorHAnsi"/>
+          <w:color w:val="auto"/>
+          <w:sz w:val="24"/>
+          <w:szCs w:val="24"/>
+        </w:rPr>
+        <w:t>.</w:t>
+      </w:r>
+      <w:r>
+        <w:rPr>
+          <w:color w:val="auto"/>
+          <w:sz w:val="24"/>
+          <w:szCs w:val="24"/>
+        </w:rPr>
+        <w:t xml:space="preserve"> In time, </w:t>
+      </w:r>
+      <w:proofErr w:type="gramStart"/>
+      <w:r>
+        <w:rPr>
+          <w:color w:val="auto"/>
+          <w:sz w:val="24"/>
+          <w:szCs w:val="24"/>
+        </w:rPr>
+        <w:t>More</w:t>
+      </w:r>
+      <w:proofErr w:type="gramEnd"/>
+      <w:r>
+        <w:rPr>
+          <w:color w:val="auto"/>
+          <w:sz w:val="24"/>
+          <w:szCs w:val="24"/>
+        </w:rPr>
+        <w:t xml:space="preserve"> data will be updated and added to server by the user or by the backend tier.</w:t>
+      </w:r>
+    </w:p>
+    <w:p>
+      <w:pPr>
+        <w:spacing w:after="0" w:line="240" w:lineRule="auto"/>
+        <w:rPr>
+          <w:sz w:val="24"/>
+          <w:szCs w:val="24"/>
+        </w:rPr>
+      </w:pPr>
+    </w:p>
+    <w:p>
+      <w:pPr>
+        <w:spacing w:after="0" w:line="240" w:lineRule="auto"/>
+        <w:rPr>
+          <w:sz w:val="24"/>
+          <w:szCs w:val="24"/>
+        </w:rPr>
+      </w:pPr>
+      <w:r>
+        <w:rPr>
+          <w:b/>
+          <w:bCs/>
+          <w:sz w:val="24"/>
+          <w:szCs w:val="24"/>
+          <w:u w:val="single"/>
+        </w:rPr>
+        <w:t>Backend Tier:</w:t>
+      </w:r>
+      <w:r>
+        <w:rPr>
+          <w:sz w:val="24"/>
+          <w:szCs w:val="24"/>
+        </w:rPr>
+        <w:t xml:space="preserve"> in that section we will do all the heavy calculati</w:t>
+      </w:r>
+      <w:r>
+        <w:rPr>
+          <w:sz w:val="24"/>
+          <w:szCs w:val="24"/>
+        </w:rPr>
+        <w:t>ons</w:t>
+      </w:r>
+      <w:r>
+        <w:rPr>
+          <w:sz w:val="24"/>
+          <w:szCs w:val="24"/>
+        </w:rPr>
+        <w:t>. finding the shortest path</w:t>
+      </w:r>
+      <w:r>
+        <w:rPr>
+          <w:sz w:val="24"/>
+          <w:szCs w:val="24"/>
+        </w:rPr>
+        <w:t xml:space="preserve"> on the map</w:t>
+      </w:r>
+      <w:r>
+        <w:rPr>
+          <w:sz w:val="24"/>
+          <w:szCs w:val="24"/>
+        </w:rPr>
+        <w:t xml:space="preserve"> between a source and a destination, </w:t>
+      </w:r>
+      <w:r>
+        <w:rPr>
+          <w:sz w:val="24"/>
+          <w:szCs w:val="24"/>
+        </w:rPr>
+        <w:t xml:space="preserve">considering the </w:t>
+      </w:r>
+      <w:r>
+        <w:rPr>
+          <w:sz w:val="24"/>
+          <w:szCs w:val="24"/>
+        </w:rPr>
+        <w:t>traffic loads</w:t>
+      </w:r>
+      <w:r>
+        <w:rPr>
+          <w:sz w:val="24"/>
+          <w:szCs w:val="24"/>
+        </w:rPr>
+        <w:t xml:space="preserve">, </w:t>
+      </w:r>
+      <w:r>
+        <w:rPr>
+          <w:sz w:val="24"/>
+          <w:szCs w:val="24"/>
+        </w:rPr>
+        <w:t>traffic rules</w:t>
+      </w:r>
+      <w:r>
+        <w:rPr>
+          <w:sz w:val="24"/>
+          <w:szCs w:val="24"/>
+        </w:rPr>
+        <w:t xml:space="preserve"> and</w:t>
+      </w:r>
+      <w:r>
+        <w:rPr>
+          <w:sz w:val="24"/>
+          <w:szCs w:val="24"/>
+        </w:rPr>
+        <w:t xml:space="preserve"> </w:t>
+      </w:r>
+      <w:r>
+        <w:rPr>
+          <w:sz w:val="24"/>
+          <w:szCs w:val="24"/>
+        </w:rPr>
+        <w:t>paths length.</w:t>
+      </w:r>
+      <w:r>
+        <w:rPr>
+          <w:sz w:val="24"/>
+          <w:szCs w:val="24"/>
+        </w:rPr>
+        <w:t xml:space="preserve"> Changing traffic loads will be updated in the data tier.</w:t>
+      </w:r>
+    </w:p>
+    <w:p>
+      <w:pPr>
+        <w:spacing w:after="0" w:line="240" w:lineRule="auto"/>
+        <w:rPr>
+          <w:sz w:val="24"/>
+          <w:szCs w:val="24"/>
+        </w:rPr>
+      </w:pPr>
+    </w:p>
+    <w:p>
+      <w:pPr>
+        <w:spacing w:after="0" w:line="240" w:lineRule="auto"/>
+        <w:rPr>
+          <w:sz w:val="24"/>
+          <w:szCs w:val="24"/>
+        </w:rPr>
+      </w:pPr>
+    </w:p>
+    <w:p>
+      <w:pPr>
+        <w:spacing w:after="0" w:line="240" w:lineRule="auto"/>
+        <w:rPr>
+          <w:sz w:val="24"/>
+          <w:szCs w:val="24"/>
+        </w:rPr>
+      </w:pPr>
+    </w:p>
+    <w:p>
+      <w:pPr>
+        <w:spacing w:after="0" w:line="240" w:lineRule="auto"/>
+        <w:rPr>
+          <w:sz w:val="24"/>
+          <w:szCs w:val="24"/>
+        </w:rPr>
+      </w:pPr>
     </w:p>
     <w:p>
       <w:pPr>
@@ -2048,13 +2572,12 @@
         <w:spacing w:line="240" w:lineRule="auto"/>
         <w:ind w:left="426" w:hanging="426"/>
       </w:pPr>
-      <w:bookmarkStart w:id="11" w:name="_z337ya" w:colFirst="0" w:colLast="0"/>
-      <w:bookmarkEnd w:id="11"/>
-      <w:r>
+      <w:bookmarkStart w:id="12" w:name="_z337ya" w:colFirst="0" w:colLast="0"/>
+      <w:bookmarkEnd w:id="12"/>
+      <w:r>
+        <w:lastRenderedPageBreak/>
         <w:t>Main Menu</w:t>
       </w:r>
-      <w:bookmarkStart w:id="12" w:name="_GoBack"/>
-      <w:bookmarkEnd w:id="12"/>
     </w:p>
     <w:p>
       <w:pPr>
@@ -2076,14 +2599,7 @@
           <w:sz w:val="24"/>
           <w:szCs w:val="24"/>
         </w:rPr>
-        <w:t>U</w:t>
-      </w:r>
-      <w:r>
-        <w:rPr>
-          <w:sz w:val="24"/>
-          <w:szCs w:val="24"/>
-        </w:rPr>
-        <w:t>ser Interface</w:t>
+        <w:t>User Interface</w:t>
       </w:r>
     </w:p>
     <w:p>
@@ -2122,10 +2638,7 @@
       <w:bookmarkStart w:id="15" w:name="_2xcytpi" w:colFirst="0" w:colLast="0"/>
       <w:bookmarkEnd w:id="15"/>
       <w:r>
-        <w:t>R</w:t>
-      </w:r>
-      <w:r>
-        <w:t>eferences</w:t>
+        <w:t>References</w:t>
       </w:r>
     </w:p>
     <w:p>
@@ -2286,7 +2799,7 @@
         <w:noProof/>
       </w:rPr>
       <w:drawing>
-        <wp:inline distT="0" distB="0" distL="0" distR="0">
+        <wp:inline distT="0" distB="0" distL="0" distR="0" wp14:anchorId="268D302D" wp14:editId="117E0019">
           <wp:extent cx="889124" cy="275213"/>
           <wp:effectExtent l="0" t="0" r="0" b="0"/>
           <wp:docPr id="2" name="image5.png" descr="C:\Users\idabran\Google Drive\SSCL\Marketing and Posters\LOGO and other texts\SSDLLogo.png"/>
@@ -2342,7 +2855,7 @@
         <w:noProof/>
       </w:rPr>
       <w:drawing>
-        <wp:inline distT="0" distB="0" distL="0" distR="0">
+        <wp:inline distT="0" distB="0" distL="0" distR="0" wp14:anchorId="29D67914" wp14:editId="23EFBE5F">
           <wp:extent cx="368305" cy="442035"/>
           <wp:effectExtent l="0" t="0" r="0" b="0"/>
           <wp:docPr id="3" name="image6.png" descr="Computer Science Department Logo"/>
@@ -2384,6 +2897,119 @@
 <file path=word/numbering.xml><?xml version="1.0" encoding="utf-8"?>
 <w:numbering xmlns:wpc="http://schemas.microsoft.com/office/word/2010/wordprocessingCanvas" xmlns:cx="http://schemas.microsoft.com/office/drawing/2014/chartex" xmlns:cx1="http://schemas.microsoft.com/office/drawing/2015/9/8/chartex" xmlns:cx2="http://schemas.microsoft.com/office/drawing/2015/10/21/chartex" xmlns:cx3="http://schemas.microsoft.com/office/drawing/2016/5/9/chartex" xmlns:cx4="http://schemas.microsoft.com/office/drawing/2016/5/10/chartex" xmlns:cx5="http://schemas.microsoft.com/office/drawing/2016/5/11/chartex" xmlns:cx6="http://schemas.microsoft.com/office/drawing/2016/5/12/chartex" xmlns:cx7="http://schemas.microsoft.com/office/drawing/2016/5/13/chartex" xmlns:cx8="http://schemas.microsoft.com/office/drawing/2016/5/14/chartex" xmlns:mc="http://schemas.openxmlformats.org/markup-compatibility/2006" xmlns:aink="http://schemas.microsoft.com/office/drawing/2016/ink" xmlns:am3d="http://schemas.microsoft.com/office/drawing/2017/model3d" xmlns:o="urn:schemas-microsoft-com:office:office" xmlns:r="http://schemas.openxmlformats.org/officeDocument/2006/relationships" xmlns:m="http://schemas.openxmlformats.org/officeDocument/2006/math" xmlns:v="urn:schemas-microsoft-com:vml" xmlns:wp14="http://schemas.microsoft.com/office/word/2010/wordprocessingDrawing" xmlns:wp="http://schemas.openxmlformats.org/drawingml/2006/wordprocessingDrawing" xmlns:w10="urn:schemas-microsoft-com:office:word" xmlns:w="http://schemas.openxmlformats.org/wordprocessingml/2006/main" xmlns:w14="http://schemas.microsoft.com/office/word/2010/wordml" xmlns:w15="http://schemas.microsoft.com/office/word/2012/wordml" xmlns:w16cid="http://schemas.microsoft.com/office/word/2016/wordml/cid" xmlns:w16se="http://schemas.microsoft.com/office/word/2015/wordml/symex" xmlns:wpg="http://schemas.microsoft.com/office/word/2010/wordprocessingGroup" xmlns:wpi="http://schemas.microsoft.com/office/word/2010/wordprocessingInk" xmlns:wne="http://schemas.microsoft.com/office/word/2006/wordml" xmlns:wps="http://schemas.microsoft.com/office/word/2010/wordprocessingShape" mc:Ignorable="w14 w15 w16se w16cid wp14">
   <w:abstractNum w:abstractNumId="0" w15:restartNumberingAfterBreak="0">
+    <w:nsid w:val="094842BE"/>
+    <w:multiLevelType w:val="hybridMultilevel"/>
+    <w:tmpl w:val="7FA084F8"/>
+    <w:lvl w:ilvl="0" w:tplc="04090001">
+      <w:start w:val="1"/>
+      <w:numFmt w:val="bullet"/>
+      <w:lvlText w:val=""/>
+      <w:lvlJc w:val="left"/>
+      <w:pPr>
+        <w:ind w:left="720" w:hanging="360"/>
+      </w:pPr>
+      <w:rPr>
+        <w:rFonts w:ascii="Symbol" w:hAnsi="Symbol" w:hint="default"/>
+      </w:rPr>
+    </w:lvl>
+    <w:lvl w:ilvl="1" w:tplc="04090003" w:tentative="1">
+      <w:start w:val="1"/>
+      <w:numFmt w:val="bullet"/>
+      <w:lvlText w:val="o"/>
+      <w:lvlJc w:val="left"/>
+      <w:pPr>
+        <w:ind w:left="1440" w:hanging="360"/>
+      </w:pPr>
+      <w:rPr>
+        <w:rFonts w:ascii="Courier New" w:hAnsi="Courier New" w:cs="Courier New" w:hint="default"/>
+      </w:rPr>
+    </w:lvl>
+    <w:lvl w:ilvl="2" w:tplc="04090005" w:tentative="1">
+      <w:start w:val="1"/>
+      <w:numFmt w:val="bullet"/>
+      <w:lvlText w:val=""/>
+      <w:lvlJc w:val="left"/>
+      <w:pPr>
+        <w:ind w:left="2160" w:hanging="360"/>
+      </w:pPr>
+      <w:rPr>
+        <w:rFonts w:ascii="Wingdings" w:hAnsi="Wingdings" w:hint="default"/>
+      </w:rPr>
+    </w:lvl>
+    <w:lvl w:ilvl="3" w:tplc="04090001" w:tentative="1">
+      <w:start w:val="1"/>
+      <w:numFmt w:val="bullet"/>
+      <w:lvlText w:val=""/>
+      <w:lvlJc w:val="left"/>
+      <w:pPr>
+        <w:ind w:left="2880" w:hanging="360"/>
+      </w:pPr>
+      <w:rPr>
+        <w:rFonts w:ascii="Symbol" w:hAnsi="Symbol" w:hint="default"/>
+      </w:rPr>
+    </w:lvl>
+    <w:lvl w:ilvl="4" w:tplc="04090003" w:tentative="1">
+      <w:start w:val="1"/>
+      <w:numFmt w:val="bullet"/>
+      <w:lvlText w:val="o"/>
+      <w:lvlJc w:val="left"/>
+      <w:pPr>
+        <w:ind w:left="3600" w:hanging="360"/>
+      </w:pPr>
+      <w:rPr>
+        <w:rFonts w:ascii="Courier New" w:hAnsi="Courier New" w:cs="Courier New" w:hint="default"/>
+      </w:rPr>
+    </w:lvl>
+    <w:lvl w:ilvl="5" w:tplc="04090005" w:tentative="1">
+      <w:start w:val="1"/>
+      <w:numFmt w:val="bullet"/>
+      <w:lvlText w:val=""/>
+      <w:lvlJc w:val="left"/>
+      <w:pPr>
+        <w:ind w:left="4320" w:hanging="360"/>
+      </w:pPr>
+      <w:rPr>
+        <w:rFonts w:ascii="Wingdings" w:hAnsi="Wingdings" w:hint="default"/>
+      </w:rPr>
+    </w:lvl>
+    <w:lvl w:ilvl="6" w:tplc="04090001" w:tentative="1">
+      <w:start w:val="1"/>
+      <w:numFmt w:val="bullet"/>
+      <w:lvlText w:val=""/>
+      <w:lvlJc w:val="left"/>
+      <w:pPr>
+        <w:ind w:left="5040" w:hanging="360"/>
+      </w:pPr>
+      <w:rPr>
+        <w:rFonts w:ascii="Symbol" w:hAnsi="Symbol" w:hint="default"/>
+      </w:rPr>
+    </w:lvl>
+    <w:lvl w:ilvl="7" w:tplc="04090003" w:tentative="1">
+      <w:start w:val="1"/>
+      <w:numFmt w:val="bullet"/>
+      <w:lvlText w:val="o"/>
+      <w:lvlJc w:val="left"/>
+      <w:pPr>
+        <w:ind w:left="5760" w:hanging="360"/>
+      </w:pPr>
+      <w:rPr>
+        <w:rFonts w:ascii="Courier New" w:hAnsi="Courier New" w:cs="Courier New" w:hint="default"/>
+      </w:rPr>
+    </w:lvl>
+    <w:lvl w:ilvl="8" w:tplc="04090005" w:tentative="1">
+      <w:start w:val="1"/>
+      <w:numFmt w:val="bullet"/>
+      <w:lvlText w:val=""/>
+      <w:lvlJc w:val="left"/>
+      <w:pPr>
+        <w:ind w:left="6480" w:hanging="360"/>
+      </w:pPr>
+      <w:rPr>
+        <w:rFonts w:ascii="Wingdings" w:hAnsi="Wingdings" w:hint="default"/>
+      </w:rPr>
+    </w:lvl>
+  </w:abstractNum>
+  <w:abstractNum w:abstractNumId="1" w15:restartNumberingAfterBreak="0">
     <w:nsid w:val="115B0B5E"/>
     <w:multiLevelType w:val="multilevel"/>
     <w:tmpl w:val="8710E804"/>
@@ -2469,7 +3095,7 @@
       </w:pPr>
     </w:lvl>
   </w:abstractNum>
-  <w:abstractNum w:abstractNumId="1" w15:restartNumberingAfterBreak="0">
+  <w:abstractNum w:abstractNumId="2" w15:restartNumberingAfterBreak="0">
     <w:nsid w:val="19214D4D"/>
     <w:multiLevelType w:val="multilevel"/>
     <w:tmpl w:val="798C5C22"/>
@@ -2579,7 +3205,7 @@
       </w:rPr>
     </w:lvl>
   </w:abstractNum>
-  <w:abstractNum w:abstractNumId="2" w15:restartNumberingAfterBreak="0">
+  <w:abstractNum w:abstractNumId="3" w15:restartNumberingAfterBreak="0">
     <w:nsid w:val="25986624"/>
     <w:multiLevelType w:val="multilevel"/>
     <w:tmpl w:val="A594D0C8"/>
@@ -2668,7 +3294,7 @@
       </w:pPr>
     </w:lvl>
   </w:abstractNum>
-  <w:abstractNum w:abstractNumId="3" w15:restartNumberingAfterBreak="0">
+  <w:abstractNum w:abstractNumId="4" w15:restartNumberingAfterBreak="0">
     <w:nsid w:val="4CE3654E"/>
     <w:multiLevelType w:val="multilevel"/>
     <w:tmpl w:val="4CA007F6"/>
@@ -2758,16 +3384,19 @@
     </w:lvl>
   </w:abstractNum>
   <w:num w:numId="1">
+    <w:abstractNumId w:val="3"/>
+  </w:num>
+  <w:num w:numId="2">
     <w:abstractNumId w:val="2"/>
   </w:num>
-  <w:num w:numId="2">
+  <w:num w:numId="3">
     <w:abstractNumId w:val="1"/>
   </w:num>
-  <w:num w:numId="3">
+  <w:num w:numId="4">
+    <w:abstractNumId w:val="4"/>
+  </w:num>
+  <w:num w:numId="5">
     <w:abstractNumId w:val="0"/>
-  </w:num>
-  <w:num w:numId="4">
-    <w:abstractNumId w:val="3"/>
   </w:num>
 </w:numbering>
 </file>
@@ -3334,6 +3963,17 @@
       <w:szCs w:val="24"/>
     </w:rPr>
   </w:style>
+  <w:style w:type="paragraph" w:styleId="ListParagraph">
+    <w:name w:val="List Paragraph"/>
+    <w:basedOn w:val="Normal"/>
+    <w:uiPriority w:val="34"/>
+    <w:qFormat/>
+    <w:rsid w:val="00A931EC"/>
+    <w:pPr>
+      <w:ind w:left="720"/>
+      <w:contextualSpacing/>
+    </w:pPr>
+  </w:style>
 </w:styles>
 </file>
 

</xml_diff>